<commit_message>
more details on equipment for water holding capacity
</commit_message>
<xml_diff>
--- a/soil_geochemistry/water_holding_capacity.docx
+++ b/soil_geochemistry/water_holding_capacity.docx
@@ -104,7 +104,34 @@
         </w:numPr>
       </w:pPr>
       <w:r>
-        <w:t xml:space="preserve">flasks</w:t>
+        <w:t xml:space="preserve">125 ml flasks</w:t>
+      </w:r>
+    </w:p>
+    <w:p>
+      <w:pPr>
+        <w:pStyle w:val="Compact"/>
+        <w:numPr>
+          <w:numId w:val="1004"/>
+          <w:ilvl w:val="1"/>
+        </w:numPr>
+      </w:pPr>
+      <w:r>
+        <w:t xml:space="preserve">1 for weighing</w:t>
+      </w:r>
+    </w:p>
+    <w:p>
+      <w:pPr>
+        <w:pStyle w:val="Compact"/>
+        <w:numPr>
+          <w:numId w:val="1004"/>
+          <w:ilvl w:val="1"/>
+        </w:numPr>
+      </w:pPr>
+      <w:r>
+        <w:t xml:space="preserve">1 for each funnel</w:t>
+      </w:r>
+      <w:r>
+        <w:br w:type="textWrapping"/>
       </w:r>
     </w:p>
     <w:p>
@@ -116,7 +143,19 @@
         </w:numPr>
       </w:pPr>
       <w:r>
-        <w:t xml:space="preserve">funnels</w:t>
+        <w:t xml:space="preserve">filter paper</w:t>
+      </w:r>
+    </w:p>
+    <w:p>
+      <w:pPr>
+        <w:pStyle w:val="Compact"/>
+        <w:numPr>
+          <w:numId w:val="1005"/>
+          <w:ilvl w:val="1"/>
+        </w:numPr>
+      </w:pPr>
+      <w:r>
+        <w:t xml:space="preserve">Whatman 110mm diam; Cat No: 1001 110</w:t>
       </w:r>
     </w:p>
     <w:p>
@@ -128,7 +167,19 @@
         </w:numPr>
       </w:pPr>
       <w:r>
-        <w:t xml:space="preserve">filter paper</w:t>
+        <w:t xml:space="preserve">funnels</w:t>
+      </w:r>
+    </w:p>
+    <w:p>
+      <w:pPr>
+        <w:pStyle w:val="Compact"/>
+        <w:numPr>
+          <w:numId w:val="1006"/>
+          <w:ilvl w:val="1"/>
+        </w:numPr>
+      </w:pPr>
+      <w:r>
+        <w:t xml:space="preserve">big enough for the filter paper</w:t>
       </w:r>
     </w:p>
     <w:p>
@@ -184,7 +235,7 @@
       <w:pPr>
         <w:pStyle w:val="Compact"/>
         <w:numPr>
-          <w:numId w:val="1004"/>
+          <w:numId w:val="1007"/>
           <w:ilvl w:val="0"/>
         </w:numPr>
       </w:pPr>
@@ -196,7 +247,7 @@
       <w:pPr>
         <w:pStyle w:val="Compact"/>
         <w:numPr>
-          <w:numId w:val="1005"/>
+          <w:numId w:val="1008"/>
           <w:ilvl w:val="1"/>
         </w:numPr>
       </w:pPr>
@@ -208,7 +259,7 @@
       <w:pPr>
         <w:pStyle w:val="Compact"/>
         <w:numPr>
-          <w:numId w:val="1005"/>
+          <w:numId w:val="1008"/>
           <w:ilvl w:val="1"/>
         </w:numPr>
       </w:pPr>
@@ -220,7 +271,7 @@
       <w:pPr>
         <w:pStyle w:val="Compact"/>
         <w:numPr>
-          <w:numId w:val="1004"/>
+          <w:numId w:val="1007"/>
           <w:ilvl w:val="0"/>
         </w:numPr>
       </w:pPr>
@@ -232,7 +283,7 @@
       <w:pPr>
         <w:pStyle w:val="Compact"/>
         <w:numPr>
-          <w:numId w:val="1004"/>
+          <w:numId w:val="1007"/>
           <w:ilvl w:val="0"/>
         </w:numPr>
       </w:pPr>
@@ -244,7 +295,7 @@
       <w:pPr>
         <w:pStyle w:val="Compact"/>
         <w:numPr>
-          <w:numId w:val="1004"/>
+          <w:numId w:val="1007"/>
           <w:ilvl w:val="0"/>
         </w:numPr>
       </w:pPr>
@@ -256,7 +307,7 @@
       <w:pPr>
         <w:pStyle w:val="Compact"/>
         <w:numPr>
-          <w:numId w:val="1006"/>
+          <w:numId w:val="1009"/>
           <w:ilvl w:val="1"/>
         </w:numPr>
       </w:pPr>
@@ -268,7 +319,7 @@
       <w:pPr>
         <w:pStyle w:val="Compact"/>
         <w:numPr>
-          <w:numId w:val="1004"/>
+          <w:numId w:val="1007"/>
           <w:ilvl w:val="0"/>
         </w:numPr>
       </w:pPr>
@@ -280,7 +331,7 @@
       <w:pPr>
         <w:pStyle w:val="Compact"/>
         <w:numPr>
-          <w:numId w:val="1007"/>
+          <w:numId w:val="1010"/>
           <w:ilvl w:val="1"/>
         </w:numPr>
       </w:pPr>
@@ -292,7 +343,7 @@
       <w:pPr>
         <w:pStyle w:val="Compact"/>
         <w:numPr>
-          <w:numId w:val="1007"/>
+          <w:numId w:val="1010"/>
           <w:ilvl w:val="1"/>
         </w:numPr>
       </w:pPr>
@@ -304,7 +355,7 @@
       <w:pPr>
         <w:pStyle w:val="Compact"/>
         <w:numPr>
-          <w:numId w:val="1008"/>
+          <w:numId w:val="1011"/>
           <w:ilvl w:val="2"/>
         </w:numPr>
       </w:pPr>
@@ -316,7 +367,7 @@
       <w:pPr>
         <w:pStyle w:val="Compact"/>
         <w:numPr>
-          <w:numId w:val="1007"/>
+          <w:numId w:val="1010"/>
           <w:ilvl w:val="1"/>
         </w:numPr>
       </w:pPr>
@@ -328,7 +379,7 @@
       <w:pPr>
         <w:pStyle w:val="Compact"/>
         <w:numPr>
-          <w:numId w:val="1007"/>
+          <w:numId w:val="1010"/>
           <w:ilvl w:val="1"/>
         </w:numPr>
       </w:pPr>
@@ -340,7 +391,7 @@
       <w:pPr>
         <w:pStyle w:val="Compact"/>
         <w:numPr>
-          <w:numId w:val="1009"/>
+          <w:numId w:val="1012"/>
           <w:ilvl w:val="2"/>
         </w:numPr>
       </w:pPr>
@@ -352,7 +403,7 @@
       <w:pPr>
         <w:pStyle w:val="Compact"/>
         <w:numPr>
-          <w:numId w:val="1010"/>
+          <w:numId w:val="1013"/>
           <w:ilvl w:val="2"/>
         </w:numPr>
       </w:pPr>
@@ -373,7 +424,7 @@
       <w:pPr>
         <w:pStyle w:val="Compact"/>
         <w:numPr>
-          <w:numId w:val="1011"/>
+          <w:numId w:val="1014"/>
           <w:ilvl w:val="3"/>
         </w:numPr>
       </w:pPr>
@@ -385,7 +436,7 @@
       <w:pPr>
         <w:pStyle w:val="Compact"/>
         <w:numPr>
-          <w:numId w:val="1007"/>
+          <w:numId w:val="1010"/>
           <w:ilvl w:val="1"/>
         </w:numPr>
       </w:pPr>
@@ -397,7 +448,7 @@
       <w:pPr>
         <w:pStyle w:val="Compact"/>
         <w:numPr>
-          <w:numId w:val="1007"/>
+          <w:numId w:val="1010"/>
           <w:ilvl w:val="1"/>
         </w:numPr>
       </w:pPr>
@@ -409,7 +460,7 @@
       <w:pPr>
         <w:pStyle w:val="Compact"/>
         <w:numPr>
-          <w:numId w:val="1012"/>
+          <w:numId w:val="1015"/>
           <w:ilvl w:val="2"/>
         </w:numPr>
       </w:pPr>
@@ -436,19 +487,19 @@
       <w:pPr>
         <w:pStyle w:val="Compact"/>
         <w:numPr>
+          <w:numId w:val="1010"/>
+          <w:ilvl w:val="1"/>
+        </w:numPr>
+      </w:pPr>
+      <w:r>
+        <w:t xml:space="preserve">Water holding capacity = (wet soil weight - dry soil weight) / dry soil weight</w:t>
+      </w:r>
+    </w:p>
+    <w:p>
+      <w:pPr>
+        <w:pStyle w:val="Compact"/>
+        <w:numPr>
           <w:numId w:val="1007"/>
-          <w:ilvl w:val="1"/>
-        </w:numPr>
-      </w:pPr>
-      <w:r>
-        <w:t xml:space="preserve">Water holding capacity = (wet soil weight - dry soil weight) / dry soil weight</w:t>
-      </w:r>
-    </w:p>
-    <w:p>
-      <w:pPr>
-        <w:pStyle w:val="Compact"/>
-        <w:numPr>
-          <w:numId w:val="1004"/>
           <w:ilvl w:val="0"/>
         </w:numPr>
       </w:pPr>
@@ -549,7 +600,7 @@
     </w:lvl>
   </w:abstractNum>
   <w:abstractNum w:abstractNumId="990">
-    <w:nsid w:val="361d68fc"/>
+    <w:nsid w:val="25d4b668"/>
     <w:multiLevelType w:val="multilevel"/>
     <w:lvl w:ilvl="0">
       <w:numFmt w:val="bullet"/>
@@ -630,7 +681,7 @@
     </w:lvl>
   </w:abstractNum>
   <w:abstractNum w:abstractNumId="991">
-    <w:nsid w:val="c26de9b6"/>
+    <w:nsid w:val="728f1b1f"/>
     <w:multiLevelType w:val="multilevel"/>
     <w:lvl w:ilvl="0">
       <w:numFmt w:val="bullet"/>
@@ -711,7 +762,7 @@
     </w:lvl>
   </w:abstractNum>
   <w:abstractNum w:abstractNumId="99411">
-    <w:nsid w:val="e2076755"/>
+    <w:nsid w:val="c397d8e5"/>
     <w:multiLevelType w:val="multilevel"/>
     <w:lvl w:ilvl="0">
       <w:start w:val="1"/>
@@ -835,76 +886,13 @@
     <w:abstractNumId w:val="991"/>
   </w:num>
   <w:num w:numId="1004">
-    <w:abstractNumId w:val="99411"/>
-    <w:lvlOverride w:ilvl="0">
-      <w:startOverride w:val="1"/>
-    </w:lvlOverride>
-    <w:lvlOverride w:ilvl="1">
-      <w:startOverride w:val="1"/>
-    </w:lvlOverride>
-    <w:lvlOverride w:ilvl="2">
-      <w:startOverride w:val="1"/>
-    </w:lvlOverride>
-    <w:lvlOverride w:ilvl="3">
-      <w:startOverride w:val="1"/>
-    </w:lvlOverride>
-    <w:lvlOverride w:ilvl="4">
-      <w:startOverride w:val="1"/>
-    </w:lvlOverride>
-    <w:lvlOverride w:ilvl="5">
-      <w:startOverride w:val="1"/>
-    </w:lvlOverride>
-    <w:lvlOverride w:ilvl="6">
-      <w:startOverride w:val="1"/>
-    </w:lvlOverride>
+    <w:abstractNumId w:val="991"/>
   </w:num>
   <w:num w:numId="1005">
-    <w:abstractNumId w:val="99411"/>
-    <w:lvlOverride w:ilvl="0">
-      <w:startOverride w:val="1"/>
-    </w:lvlOverride>
-    <w:lvlOverride w:ilvl="1">
-      <w:startOverride w:val="1"/>
-    </w:lvlOverride>
-    <w:lvlOverride w:ilvl="2">
-      <w:startOverride w:val="1"/>
-    </w:lvlOverride>
-    <w:lvlOverride w:ilvl="3">
-      <w:startOverride w:val="1"/>
-    </w:lvlOverride>
-    <w:lvlOverride w:ilvl="4">
-      <w:startOverride w:val="1"/>
-    </w:lvlOverride>
-    <w:lvlOverride w:ilvl="5">
-      <w:startOverride w:val="1"/>
-    </w:lvlOverride>
-    <w:lvlOverride w:ilvl="6">
-      <w:startOverride w:val="1"/>
-    </w:lvlOverride>
+    <w:abstractNumId w:val="991"/>
   </w:num>
   <w:num w:numId="1006">
-    <w:abstractNumId w:val="99411"/>
-    <w:lvlOverride w:ilvl="0">
-      <w:startOverride w:val="1"/>
-    </w:lvlOverride>
-    <w:lvlOverride w:ilvl="1">
-      <w:startOverride w:val="1"/>
-    </w:lvlOverride>
-    <w:lvlOverride w:ilvl="2">
-      <w:startOverride w:val="1"/>
-    </w:lvlOverride>
-    <w:lvlOverride w:ilvl="3">
-      <w:startOverride w:val="1"/>
-    </w:lvlOverride>
-    <w:lvlOverride w:ilvl="4">
-      <w:startOverride w:val="1"/>
-    </w:lvlOverride>
-    <w:lvlOverride w:ilvl="5">
-      <w:startOverride w:val="1"/>
-    </w:lvlOverride>
-    <w:lvlOverride w:ilvl="6">
-      <w:startOverride w:val="1"/>
-    </w:lvlOverride>
+    <w:abstractNumId w:val="991"/>
   </w:num>
   <w:num w:numId="1007">
     <w:abstractNumId w:val="99411"/>
@@ -979,12 +967,84 @@
     </w:lvlOverride>
   </w:num>
   <w:num w:numId="1010">
+    <w:abstractNumId w:val="99411"/>
+    <w:lvlOverride w:ilvl="0">
+      <w:startOverride w:val="1"/>
+    </w:lvlOverride>
+    <w:lvlOverride w:ilvl="1">
+      <w:startOverride w:val="1"/>
+    </w:lvlOverride>
+    <w:lvlOverride w:ilvl="2">
+      <w:startOverride w:val="1"/>
+    </w:lvlOverride>
+    <w:lvlOverride w:ilvl="3">
+      <w:startOverride w:val="1"/>
+    </w:lvlOverride>
+    <w:lvlOverride w:ilvl="4">
+      <w:startOverride w:val="1"/>
+    </w:lvlOverride>
+    <w:lvlOverride w:ilvl="5">
+      <w:startOverride w:val="1"/>
+    </w:lvlOverride>
+    <w:lvlOverride w:ilvl="6">
+      <w:startOverride w:val="1"/>
+    </w:lvlOverride>
+  </w:num>
+  <w:num w:numId="1011">
+    <w:abstractNumId w:val="99411"/>
+    <w:lvlOverride w:ilvl="0">
+      <w:startOverride w:val="1"/>
+    </w:lvlOverride>
+    <w:lvlOverride w:ilvl="1">
+      <w:startOverride w:val="1"/>
+    </w:lvlOverride>
+    <w:lvlOverride w:ilvl="2">
+      <w:startOverride w:val="1"/>
+    </w:lvlOverride>
+    <w:lvlOverride w:ilvl="3">
+      <w:startOverride w:val="1"/>
+    </w:lvlOverride>
+    <w:lvlOverride w:ilvl="4">
+      <w:startOverride w:val="1"/>
+    </w:lvlOverride>
+    <w:lvlOverride w:ilvl="5">
+      <w:startOverride w:val="1"/>
+    </w:lvlOverride>
+    <w:lvlOverride w:ilvl="6">
+      <w:startOverride w:val="1"/>
+    </w:lvlOverride>
+  </w:num>
+  <w:num w:numId="1012">
+    <w:abstractNumId w:val="99411"/>
+    <w:lvlOverride w:ilvl="0">
+      <w:startOverride w:val="1"/>
+    </w:lvlOverride>
+    <w:lvlOverride w:ilvl="1">
+      <w:startOverride w:val="1"/>
+    </w:lvlOverride>
+    <w:lvlOverride w:ilvl="2">
+      <w:startOverride w:val="1"/>
+    </w:lvlOverride>
+    <w:lvlOverride w:ilvl="3">
+      <w:startOverride w:val="1"/>
+    </w:lvlOverride>
+    <w:lvlOverride w:ilvl="4">
+      <w:startOverride w:val="1"/>
+    </w:lvlOverride>
+    <w:lvlOverride w:ilvl="5">
+      <w:startOverride w:val="1"/>
+    </w:lvlOverride>
+    <w:lvlOverride w:ilvl="6">
+      <w:startOverride w:val="1"/>
+    </w:lvlOverride>
+  </w:num>
+  <w:num w:numId="1013">
     <w:abstractNumId w:val="991"/>
   </w:num>
-  <w:num w:numId="1011">
+  <w:num w:numId="1014">
     <w:abstractNumId w:val="991"/>
   </w:num>
-  <w:num w:numId="1012">
+  <w:num w:numId="1015">
     <w:abstractNumId w:val="99411"/>
     <w:lvlOverride w:ilvl="0">
       <w:startOverride w:val="1"/>

</xml_diff>